<commit_message>
TS 2 SamhitA Tamil and Sanskrit - 03/11/2022
</commit_message>
<xml_diff>
--- a/saMhitA/02/TS 2 Tamil Corrections.docx
+++ b/saMhitA/02/TS 2 Tamil Corrections.docx
@@ -71,18 +71,7 @@
           <w:szCs w:val="32"/>
           <w:u w:val="single"/>
         </w:rPr>
-        <w:t xml:space="preserve">Observed </w:t>
-      </w:r>
-      <w:proofErr w:type="gramStart"/>
-      <w:r>
-        <w:rPr>
-          <w:b/>
-          <w:bCs/>
-          <w:sz w:val="32"/>
-          <w:szCs w:val="32"/>
-          <w:u w:val="single"/>
-        </w:rPr>
-        <w:t xml:space="preserve">till </w:t>
+        <w:t xml:space="preserve">Observed till </w:t>
       </w:r>
       <w:r>
         <w:rPr>
@@ -95,7 +84,6 @@
         </w:rPr>
         <w:t>?????</w:t>
       </w:r>
-      <w:proofErr w:type="gramEnd"/>
     </w:p>
     <w:p>
       <w:pPr>
@@ -132,8 +120,7 @@
         <w:gridCol w:w="3404"/>
         <w:gridCol w:w="5215"/>
         <w:gridCol w:w="29"/>
-        <w:gridCol w:w="5191"/>
-        <w:gridCol w:w="31"/>
+        <w:gridCol w:w="5222"/>
         <w:gridCol w:w="23"/>
       </w:tblGrid>
       <w:tr>
@@ -218,7 +205,7 @@
         <w:tc>
           <w:tcPr>
             <w:tcW w:w="5251" w:type="dxa"/>
-            <w:gridSpan w:val="3"/>
+            <w:gridSpan w:val="2"/>
           </w:tcPr>
           <w:p>
             <w:pPr>
@@ -362,10 +349,9 @@
                 <w:b/>
                 <w:sz w:val="28"/>
                 <w:szCs w:val="28"/>
-                <w:highlight w:val="red"/>
                 <w:lang w:eastAsia="en-IN" w:bidi="ml-IN"/>
               </w:rPr>
-              <w:t>2</w:t>
+              <w:t>3</w:t>
             </w:r>
           </w:p>
           <w:p>
@@ -439,91 +425,207 @@
             </w:pPr>
             <w:r>
               <w:rPr>
-                <w:rFonts w:ascii="BRH Devanagari Extra" w:hAnsi="BRH Devanagari Extra" w:cs="BRH Devanagari Extra"/>
-                <w:sz w:val="40"/>
-                <w:szCs w:val="40"/>
-              </w:rPr>
-              <w:t>iÉiÉÉå</w:t>
-            </w:r>
-            <w:r>
-              <w:rPr>
-                <w:rFonts w:ascii="BRH Malayalam Extra" w:hAnsi="BRH Malayalam Extra" w:cs="BRH Devanagari Extra"/>
-                <w:sz w:val="34"/>
-                <w:szCs w:val="40"/>
-              </w:rPr>
-              <w:t>–</w:t>
-            </w:r>
-            <w:r>
-              <w:rPr>
-                <w:rFonts w:ascii="BRH Devanagari Extra" w:hAnsi="BRH Devanagari Extra" w:cs="BRH Devanagari Extra"/>
-                <w:sz w:val="40"/>
-                <w:szCs w:val="40"/>
-              </w:rPr>
-              <w:t xml:space="preserve"> uÉæ xÉ C</w:t>
-            </w:r>
-            <w:r>
-              <w:rPr>
-                <w:rFonts w:ascii="BRH Malayalam Extra" w:hAnsi="BRH Malayalam Extra" w:cs="BRH Devanagari Extra"/>
-                <w:sz w:val="34"/>
-                <w:szCs w:val="40"/>
-              </w:rPr>
-              <w:t>–</w:t>
-            </w:r>
-            <w:r>
-              <w:rPr>
-                <w:rFonts w:ascii="BRH Devanagari Extra" w:hAnsi="BRH Devanagari Extra" w:cs="BRH Devanagari Extra"/>
-                <w:sz w:val="40"/>
-                <w:szCs w:val="40"/>
+                <w:rFonts w:ascii="Latha" w:hAnsi="Latha" w:cs="Latha"/>
+                <w:sz w:val="28"/>
+                <w:szCs w:val="28"/>
+                <w:cs/>
+                <w:lang w:bidi="ta-IN"/>
+              </w:rPr>
+              <w:t>ததோ</w:t>
+            </w:r>
+            <w:r>
+              <w:rPr>
+                <w:rFonts w:ascii="BRH Tamil Tab Extra" w:hAnsi="BRH Tamil Tab Extra" w:cs="Latha"/>
+                <w:b/>
+                <w:sz w:val="36"/>
+                <w:szCs w:val="28"/>
+              </w:rPr>
+              <w:t>…</w:t>
+            </w:r>
+            <w:r>
+              <w:rPr>
+                <w:rFonts w:ascii="Latha" w:hAnsi="Latha" w:cs="Latha"/>
+                <w:sz w:val="28"/>
+                <w:szCs w:val="28"/>
+              </w:rPr>
+              <w:t xml:space="preserve"> </w:t>
+            </w:r>
+            <w:r>
+              <w:rPr>
+                <w:rFonts w:ascii="Latha" w:hAnsi="Latha" w:cs="Latha"/>
+                <w:sz w:val="28"/>
+                <w:szCs w:val="28"/>
+                <w:cs/>
+                <w:lang w:bidi="ta-IN"/>
+              </w:rPr>
+              <w:t>வை ஸ இ</w:t>
+            </w:r>
+            <w:r>
+              <w:rPr>
+                <w:rFonts w:ascii="BRH Tamil Tab Extra" w:hAnsi="BRH Tamil Tab Extra" w:cs="Latha"/>
+                <w:b/>
+                <w:sz w:val="36"/>
+                <w:szCs w:val="28"/>
+              </w:rPr>
+              <w:t>…</w:t>
+            </w:r>
+            <w:r>
+              <w:rPr>
+                <w:rFonts w:ascii="Latha" w:hAnsi="Latha" w:cs="Latha"/>
+                <w:sz w:val="28"/>
+                <w:szCs w:val="28"/>
+                <w:cs/>
+                <w:lang w:bidi="ta-IN"/>
+              </w:rPr>
+              <w:t>மா</w:t>
+            </w:r>
+            <w:r>
+              <w:rPr>
+                <w:rFonts w:ascii="Latha" w:hAnsi="Latha" w:cs="Latha"/>
+                <w:sz w:val="28"/>
+                <w:szCs w:val="28"/>
                 <w:highlight w:val="yellow"/>
-              </w:rPr>
-              <w:t>qÉÉÇ</w:t>
-            </w:r>
-            <w:r>
-              <w:rPr>
-                <w:rFonts w:ascii="BRH Devanagari Extra" w:hAnsi="BRH Devanagari Extra" w:cs="BRH Devanagari Extra"/>
-                <w:sz w:val="40"/>
-                <w:szCs w:val="40"/>
-              </w:rPr>
-              <w:t xml:space="preserve"> ÆsÉÉå</w:t>
-            </w:r>
-            <w:r>
-              <w:rPr>
-                <w:rFonts w:ascii="BRH Malayalam Extra" w:hAnsi="BRH Malayalam Extra" w:cs="BRH Devanagari Extra"/>
-                <w:sz w:val="34"/>
-                <w:szCs w:val="40"/>
-              </w:rPr>
-              <w:t>–</w:t>
-            </w:r>
-            <w:r>
-              <w:rPr>
-                <w:rFonts w:ascii="BRH Devanagari Extra" w:hAnsi="BRH Devanagari Extra" w:cs="BRH Devanagari Extra"/>
-                <w:sz w:val="40"/>
-                <w:szCs w:val="40"/>
-              </w:rPr>
-              <w:t>MüÉlÉ</w:t>
-            </w:r>
-            <w:r>
-              <w:rPr>
-                <w:rFonts w:ascii="BRH Malayalam Extra" w:hAnsi="BRH Malayalam Extra" w:cs="BRH Devanagari Extra"/>
-                <w:sz w:val="34"/>
-                <w:szCs w:val="40"/>
-              </w:rPr>
-              <w:t>–</w:t>
-            </w:r>
-            <w:r>
-              <w:rPr>
-                <w:rFonts w:ascii="BRH Devanagari Extra" w:hAnsi="BRH Devanagari Extra" w:cs="BRH Devanagari Extra"/>
-                <w:sz w:val="40"/>
-                <w:szCs w:val="40"/>
-              </w:rPr>
-              <w:t>prÉþeÉrÉSè</w:t>
+                <w:cs/>
+                <w:lang w:bidi="ta-IN"/>
+              </w:rPr>
+              <w:t>ம்</w:t>
+            </w:r>
+            <w:r>
+              <w:rPr>
+                <w:rFonts w:ascii="Latha" w:hAnsi="Latha" w:cs="Latha"/>
+                <w:sz w:val="28"/>
+                <w:szCs w:val="28"/>
+                <w:cs/>
+                <w:lang w:bidi="ta-IN"/>
+              </w:rPr>
+              <w:t xml:space="preserve"> </w:t>
+            </w:r>
+            <w:r>
+              <w:rPr>
+                <w:rFonts w:ascii="BRH Devanagari Extra" w:hAnsi="BRH Devanagari Extra" w:cs="Latha"/>
+                <w:b/>
+                <w:sz w:val="36"/>
+                <w:szCs w:val="28"/>
+              </w:rPr>
+              <w:t>Æ</w:t>
+            </w:r>
+            <w:r>
+              <w:rPr>
+                <w:rFonts w:ascii="Latha" w:hAnsi="Latha" w:cs="Latha"/>
+                <w:sz w:val="28"/>
+                <w:szCs w:val="28"/>
+                <w:cs/>
+                <w:lang w:bidi="ta-IN"/>
+              </w:rPr>
+              <w:t>லோ</w:t>
+            </w:r>
+            <w:r>
+              <w:rPr>
+                <w:rFonts w:ascii="BRH Tamil Tab Extra" w:hAnsi="BRH Tamil Tab Extra" w:cs="Latha"/>
+                <w:b/>
+                <w:sz w:val="36"/>
+                <w:szCs w:val="28"/>
+              </w:rPr>
+              <w:t>…</w:t>
+            </w:r>
+            <w:r>
+              <w:rPr>
+                <w:rFonts w:ascii="Latha" w:hAnsi="Latha" w:cs="Latha"/>
+                <w:sz w:val="28"/>
+                <w:szCs w:val="28"/>
+                <w:cs/>
+                <w:lang w:bidi="ta-IN"/>
+              </w:rPr>
+              <w:t>கான</w:t>
+            </w:r>
+            <w:r>
+              <w:rPr>
+                <w:rFonts w:ascii="BRH Tamil Tab Extra" w:hAnsi="BRH Tamil Tab Extra" w:cs="Latha"/>
+                <w:b/>
+                <w:sz w:val="36"/>
+                <w:szCs w:val="28"/>
+              </w:rPr>
+              <w:t>…</w:t>
+            </w:r>
+            <w:r>
+              <w:rPr>
+                <w:rFonts w:ascii="Latha" w:hAnsi="Latha" w:cs="Latha"/>
+                <w:sz w:val="28"/>
+                <w:szCs w:val="28"/>
+                <w:cs/>
+                <w:lang w:bidi="ta-IN"/>
+              </w:rPr>
+              <w:t>ப்</w:t>
+            </w:r>
+            <w:r>
+              <w:rPr>
+                <w:rFonts w:ascii="Latha" w:hAnsi="Latha" w:cs="Latha"/>
+                <w:b/>
+                <w:bCs/>
+                <w:position w:val="-12"/>
+                <w:sz w:val="28"/>
+                <w:szCs w:val="28"/>
+                <w:cs/>
+                <w:lang w:bidi="ta-IN"/>
+              </w:rPr>
+              <w:t>4</w:t>
+            </w:r>
+            <w:r>
+              <w:rPr>
+                <w:rFonts w:ascii="Latha" w:hAnsi="Latha" w:cs="Latha"/>
+                <w:sz w:val="28"/>
+                <w:szCs w:val="28"/>
+                <w:cs/>
+                <w:lang w:bidi="ta-IN"/>
+              </w:rPr>
+              <w:t>ய</w:t>
+            </w:r>
+            <w:r>
+              <w:rPr>
+                <w:rFonts w:ascii="BRH Tamil Tab Extra" w:hAnsi="BRH Tamil Tab Extra" w:cs="Latha"/>
+                <w:b/>
+                <w:sz w:val="36"/>
+                <w:szCs w:val="28"/>
+              </w:rPr>
+              <w:t>†</w:t>
+            </w:r>
+            <w:r>
+              <w:rPr>
+                <w:rFonts w:ascii="Latha" w:hAnsi="Latha" w:cs="Latha"/>
+                <w:sz w:val="28"/>
+                <w:szCs w:val="28"/>
+                <w:cs/>
+                <w:lang w:bidi="ta-IN"/>
+              </w:rPr>
+              <w:t>ஜயத்</w:t>
+            </w:r>
+            <w:r>
+              <w:rPr>
+                <w:rFonts w:ascii="Latha" w:hAnsi="Latha" w:cs="Latha"/>
+                <w:b/>
+                <w:bCs/>
+                <w:position w:val="-12"/>
+                <w:sz w:val="28"/>
+                <w:szCs w:val="28"/>
+                <w:cs/>
+                <w:lang w:bidi="ta-IN"/>
+              </w:rPr>
+              <w:t>3</w:t>
+            </w:r>
+            <w:r>
+              <w:rPr>
+                <w:rFonts w:ascii="Latha" w:hAnsi="Latha" w:cs="Latha"/>
+                <w:sz w:val="28"/>
+                <w:szCs w:val="28"/>
+              </w:rPr>
+              <w:t>-</w:t>
             </w:r>
           </w:p>
         </w:tc>
         <w:tc>
           <w:tcPr>
             <w:tcW w:w="5251" w:type="dxa"/>
-            <w:gridSpan w:val="3"/>
+            <w:gridSpan w:val="2"/>
             <w:tcBorders>
               <w:top w:val="single" w:sz="4" w:space="0" w:color="000000"/>
               <w:left w:val="single" w:sz="4" w:space="0" w:color="000000"/>
@@ -543,438 +645,201 @@
             </w:pPr>
             <w:r>
               <w:rPr>
-                <w:rFonts w:ascii="BRH Devanagari Extra" w:hAnsi="BRH Devanagari Extra" w:cs="BRH Devanagari Extra"/>
-                <w:sz w:val="40"/>
-                <w:szCs w:val="40"/>
-              </w:rPr>
-              <w:t>iÉiÉÉå</w:t>
-            </w:r>
-            <w:r>
-              <w:rPr>
-                <w:rFonts w:ascii="BRH Malayalam Extra" w:hAnsi="BRH Malayalam Extra" w:cs="BRH Devanagari Extra"/>
-                <w:sz w:val="34"/>
-                <w:szCs w:val="40"/>
-              </w:rPr>
-              <w:t>–</w:t>
-            </w:r>
-            <w:r>
-              <w:rPr>
-                <w:rFonts w:ascii="BRH Devanagari Extra" w:hAnsi="BRH Devanagari Extra" w:cs="BRH Devanagari Extra"/>
-                <w:sz w:val="40"/>
-                <w:szCs w:val="40"/>
-              </w:rPr>
-              <w:t xml:space="preserve"> uÉæ xÉ C</w:t>
-            </w:r>
-            <w:r>
-              <w:rPr>
-                <w:rFonts w:ascii="BRH Malayalam Extra" w:hAnsi="BRH Malayalam Extra" w:cs="BRH Devanagari Extra"/>
-                <w:sz w:val="34"/>
-                <w:szCs w:val="40"/>
-              </w:rPr>
-              <w:t>–</w:t>
-            </w:r>
-            <w:r>
-              <w:rPr>
-                <w:rFonts w:ascii="BRH Devanagari Extra" w:hAnsi="BRH Devanagari Extra" w:cs="BRH Devanagari Extra"/>
-                <w:sz w:val="40"/>
-                <w:szCs w:val="40"/>
-              </w:rPr>
-              <w:t>qÉÉ</w:t>
-            </w:r>
-            <w:r>
-              <w:rPr>
-                <w:rFonts w:ascii="BRH Devanagari Extra" w:hAnsi="BRH Devanagari Extra" w:cs="BRH Devanagari Extra"/>
-                <w:sz w:val="40"/>
-                <w:szCs w:val="40"/>
+                <w:rFonts w:ascii="Latha" w:hAnsi="Latha" w:cs="Latha"/>
+                <w:sz w:val="28"/>
+                <w:szCs w:val="28"/>
+                <w:cs/>
+                <w:lang w:bidi="ta-IN"/>
+              </w:rPr>
+              <w:t>ததோ</w:t>
+            </w:r>
+            <w:r>
+              <w:rPr>
+                <w:rFonts w:ascii="BRH Tamil Tab Extra" w:hAnsi="BRH Tamil Tab Extra" w:cs="Latha"/>
+                <w:b/>
+                <w:sz w:val="36"/>
+                <w:szCs w:val="28"/>
+              </w:rPr>
+              <w:t>…</w:t>
+            </w:r>
+            <w:r>
+              <w:rPr>
+                <w:rFonts w:ascii="Latha" w:hAnsi="Latha" w:cs="Latha"/>
+                <w:sz w:val="28"/>
+                <w:szCs w:val="28"/>
+              </w:rPr>
+              <w:t xml:space="preserve"> </w:t>
+            </w:r>
+            <w:r>
+              <w:rPr>
+                <w:rFonts w:ascii="Latha" w:hAnsi="Latha" w:cs="Latha"/>
+                <w:sz w:val="28"/>
+                <w:szCs w:val="28"/>
+                <w:cs/>
+                <w:lang w:bidi="ta-IN"/>
+              </w:rPr>
+              <w:t>வை ஸ இ</w:t>
+            </w:r>
+            <w:r>
+              <w:rPr>
+                <w:rFonts w:ascii="BRH Tamil Tab Extra" w:hAnsi="BRH Tamil Tab Extra" w:cs="Latha"/>
+                <w:b/>
+                <w:sz w:val="36"/>
+                <w:szCs w:val="28"/>
+              </w:rPr>
+              <w:t>…</w:t>
+            </w:r>
+            <w:r>
+              <w:rPr>
+                <w:rFonts w:ascii="Latha" w:hAnsi="Latha" w:cs="Latha"/>
+                <w:sz w:val="28"/>
+                <w:szCs w:val="28"/>
                 <w:highlight w:val="green"/>
-              </w:rPr>
-              <w:t>lÉç</w:t>
-            </w:r>
-            <w:r>
-              <w:rPr>
-                <w:rFonts w:ascii="BRH Devanagari Extra" w:hAnsi="BRH Devanagari Extra" w:cs="BRH Devanagari Extra"/>
-                <w:sz w:val="40"/>
-                <w:szCs w:val="40"/>
-              </w:rPr>
-              <w:t xml:space="preserve"> ÆsÉÉå</w:t>
-            </w:r>
-            <w:r>
-              <w:rPr>
-                <w:rFonts w:ascii="BRH Malayalam Extra" w:hAnsi="BRH Malayalam Extra" w:cs="BRH Devanagari Extra"/>
-                <w:sz w:val="34"/>
-                <w:szCs w:val="40"/>
-              </w:rPr>
-              <w:t>–</w:t>
-            </w:r>
-            <w:r>
-              <w:rPr>
-                <w:rFonts w:ascii="BRH Devanagari Extra" w:hAnsi="BRH Devanagari Extra" w:cs="BRH Devanagari Extra"/>
-                <w:sz w:val="40"/>
-                <w:szCs w:val="40"/>
-              </w:rPr>
-              <w:t>MüÉlÉ</w:t>
-            </w:r>
-            <w:r>
-              <w:rPr>
-                <w:rFonts w:ascii="BRH Malayalam Extra" w:hAnsi="BRH Malayalam Extra" w:cs="BRH Devanagari Extra"/>
-                <w:sz w:val="34"/>
-                <w:szCs w:val="40"/>
-              </w:rPr>
-              <w:t>–</w:t>
-            </w:r>
-            <w:r>
-              <w:rPr>
-                <w:rFonts w:ascii="BRH Devanagari Extra" w:hAnsi="BRH Devanagari Extra" w:cs="BRH Devanagari Extra"/>
-                <w:sz w:val="40"/>
-                <w:szCs w:val="40"/>
-              </w:rPr>
-              <w:t>prÉþeÉrÉSè</w:t>
-            </w:r>
-          </w:p>
-        </w:tc>
-      </w:tr>
-      <w:tr>
-        <w:trPr>
-          <w:gridAfter w:val="2"/>
-          <w:wAfter w:w="54" w:type="dxa"/>
-          <w:trHeight w:val="1261"/>
-        </w:trPr>
-        <w:tc>
-          <w:tcPr>
-            <w:tcW w:w="3432" w:type="dxa"/>
-            <w:gridSpan w:val="2"/>
-          </w:tcPr>
-          <w:p>
-            <w:pPr>
-              <w:spacing w:before="0" w:line="240" w:lineRule="auto"/>
-              <w:rPr>
-                <w:rFonts w:cs="Latha"/>
-                <w:b/>
-                <w:sz w:val="28"/>
-                <w:szCs w:val="28"/>
-                <w:lang w:bidi="ta-IN"/>
-              </w:rPr>
-            </w:pPr>
-            <w:r>
-              <w:rPr>
-                <w:rFonts w:cs="Latha"/>
-                <w:b/>
-                <w:sz w:val="28"/>
-                <w:szCs w:val="28"/>
-                <w:lang w:bidi="ta-IN"/>
-              </w:rPr>
-              <w:t>TS 2.2.</w:t>
-            </w:r>
-            <w:r>
-              <w:rPr>
-                <w:rFonts w:cs="Latha"/>
-                <w:b/>
-                <w:sz w:val="28"/>
-                <w:szCs w:val="28"/>
-                <w:lang w:bidi="ta-IN"/>
-              </w:rPr>
-              <w:t>8.5</w:t>
-            </w:r>
-            <w:r>
-              <w:rPr>
-                <w:rFonts w:cs="Latha"/>
-                <w:b/>
-                <w:sz w:val="28"/>
-                <w:szCs w:val="28"/>
-                <w:lang w:bidi="ta-IN"/>
-              </w:rPr>
-              <w:t xml:space="preserve"> - </w:t>
-            </w:r>
-            <w:r>
-              <w:rPr>
-                <w:rFonts w:cs="Latha"/>
-                <w:b/>
-                <w:sz w:val="28"/>
-                <w:szCs w:val="28"/>
-                <w:lang w:bidi="ta-IN"/>
-              </w:rPr>
-              <w:t>Vaakyam</w:t>
-            </w:r>
-          </w:p>
-          <w:p>
-            <w:pPr>
-              <w:spacing w:before="0" w:line="240" w:lineRule="auto"/>
-              <w:rPr>
-                <w:rFonts w:cs="Latha"/>
-                <w:b/>
-                <w:sz w:val="28"/>
-                <w:szCs w:val="28"/>
-                <w:lang w:bidi="ta-IN"/>
-              </w:rPr>
-            </w:pPr>
-            <w:r>
-              <w:rPr>
-                <w:rFonts w:cs="Latha"/>
-                <w:b/>
-                <w:sz w:val="28"/>
-                <w:szCs w:val="28"/>
-                <w:lang w:bidi="ta-IN"/>
-              </w:rPr>
-              <w:t>Line</w:t>
-            </w:r>
-            <w:r>
-              <w:rPr>
-                <w:rFonts w:cs="Latha"/>
-                <w:b/>
-                <w:sz w:val="28"/>
-                <w:szCs w:val="28"/>
-                <w:lang w:bidi="ta-IN"/>
-              </w:rPr>
-              <w:t xml:space="preserve"> No. - </w:t>
-            </w:r>
-            <w:r>
-              <w:rPr>
-                <w:rFonts w:cs="Latha"/>
-                <w:b/>
-                <w:sz w:val="28"/>
-                <w:szCs w:val="28"/>
-                <w:lang w:bidi="ta-IN"/>
-              </w:rPr>
-              <w:t>1</w:t>
-            </w:r>
-          </w:p>
-          <w:p>
-            <w:pPr>
-              <w:spacing w:before="0" w:line="240" w:lineRule="auto"/>
-              <w:rPr>
-                <w:rFonts w:cs="Latha"/>
-                <w:b/>
-                <w:sz w:val="28"/>
-                <w:szCs w:val="28"/>
-                <w:lang w:bidi="ta-IN"/>
-              </w:rPr>
-            </w:pPr>
-            <w:r>
-              <w:rPr>
-                <w:rFonts w:cs="Latha"/>
-                <w:b/>
-                <w:sz w:val="28"/>
-                <w:szCs w:val="28"/>
-                <w:lang w:bidi="ta-IN"/>
-              </w:rPr>
-              <w:t xml:space="preserve">Panchaati  No. - </w:t>
-            </w:r>
-            <w:r>
-              <w:rPr>
-                <w:rFonts w:cs="Latha"/>
-                <w:b/>
-                <w:sz w:val="28"/>
-                <w:szCs w:val="28"/>
-                <w:lang w:bidi="ta-IN"/>
-              </w:rPr>
-              <w:t>44</w:t>
-            </w:r>
-          </w:p>
-        </w:tc>
-        <w:tc>
-          <w:tcPr>
-            <w:tcW w:w="5215" w:type="dxa"/>
-          </w:tcPr>
-          <w:p>
-            <w:pPr>
-              <w:widowControl w:val="0"/>
-              <w:autoSpaceDE w:val="0"/>
-              <w:autoSpaceDN w:val="0"/>
-              <w:adjustRightInd w:val="0"/>
-              <w:spacing w:before="0" w:line="240" w:lineRule="auto"/>
-              <w:rPr>
-                <w:rFonts w:ascii="BRH Devanagari Extra" w:hAnsi="BRH Devanagari Extra" w:cs="BRH Devanagari Extra"/>
-                <w:sz w:val="40"/>
-                <w:szCs w:val="40"/>
-              </w:rPr>
-            </w:pPr>
-            <w:r>
-              <w:rPr>
-                <w:rFonts w:ascii="BRH Devanagari Extra" w:hAnsi="BRH Devanagari Extra" w:cs="BRH Devanagari Extra"/>
-                <w:sz w:val="40"/>
-                <w:szCs w:val="40"/>
-              </w:rPr>
-              <w:t>ÅmÉÂ</w:t>
-            </w:r>
-            <w:r>
-              <w:rPr>
-                <w:rFonts w:ascii="BRH Malayalam Extra" w:hAnsi="BRH Malayalam Extra" w:cs="BRH Devanagari Extra"/>
-                <w:sz w:val="34"/>
-                <w:szCs w:val="40"/>
-              </w:rPr>
-              <w:t>–</w:t>
-            </w:r>
-            <w:r>
-              <w:rPr>
-                <w:rFonts w:ascii="BRH Devanagari Extra" w:hAnsi="BRH Devanagari Extra" w:cs="BRH Devanagari Extra"/>
-                <w:sz w:val="40"/>
-                <w:szCs w:val="40"/>
-                <w:highlight w:val="yellow"/>
-              </w:rPr>
-              <w:t>®rÉ</w:t>
-            </w:r>
-            <w:r>
-              <w:rPr>
-                <w:rFonts w:ascii="BRH Devanagari Extra" w:hAnsi="BRH Devanagari Extra" w:cs="BRH Devanagari Extra"/>
-                <w:sz w:val="40"/>
-                <w:szCs w:val="40"/>
-              </w:rPr>
-              <w:t>qÉÉþlÉÉå</w:t>
-            </w:r>
-            <w:r>
-              <w:rPr>
-                <w:rFonts w:ascii="BRH Malayalam Extra" w:hAnsi="BRH Malayalam Extra" w:cs="BRH Devanagari Extra"/>
-                <w:sz w:val="34"/>
-                <w:szCs w:val="40"/>
-              </w:rPr>
-              <w:t>–</w:t>
-            </w:r>
-            <w:r>
-              <w:rPr>
-                <w:rFonts w:ascii="BRH Devanagari Extra" w:hAnsi="BRH Devanagari Extra" w:cs="BRH Devanagari Extra"/>
-                <w:sz w:val="40"/>
-                <w:szCs w:val="40"/>
-              </w:rPr>
-              <w:t xml:space="preserve"> uÉålSìþqÉå</w:t>
-            </w:r>
-            <w:r>
-              <w:rPr>
-                <w:rFonts w:ascii="BRH Malayalam Extra" w:hAnsi="BRH Malayalam Extra" w:cs="BRH Devanagari Extra"/>
-                <w:sz w:val="34"/>
-                <w:szCs w:val="40"/>
-              </w:rPr>
-              <w:t>–</w:t>
-            </w:r>
-            <w:r>
-              <w:rPr>
-                <w:rFonts w:ascii="BRH Devanagari Extra" w:hAnsi="BRH Devanagari Extra" w:cs="BRH Devanagari Extra"/>
-                <w:sz w:val="40"/>
-                <w:szCs w:val="40"/>
-              </w:rPr>
-              <w:t>uÉ</w:t>
-            </w:r>
-          </w:p>
-        </w:tc>
-        <w:tc>
-          <w:tcPr>
-            <w:tcW w:w="5220" w:type="dxa"/>
-            <w:gridSpan w:val="2"/>
-          </w:tcPr>
-          <w:p>
-            <w:pPr>
-              <w:widowControl w:val="0"/>
-              <w:autoSpaceDE w:val="0"/>
-              <w:autoSpaceDN w:val="0"/>
-              <w:adjustRightInd w:val="0"/>
-              <w:spacing w:before="0" w:line="240" w:lineRule="auto"/>
-              <w:rPr>
-                <w:rFonts w:ascii="BRH Devanagari Extra" w:hAnsi="BRH Devanagari Extra" w:cs="BRH Devanagari Extra"/>
-                <w:sz w:val="40"/>
-                <w:szCs w:val="40"/>
-              </w:rPr>
-            </w:pPr>
-            <w:r>
-              <w:rPr>
-                <w:rFonts w:ascii="BRH Devanagari Extra" w:hAnsi="BRH Devanagari Extra" w:cs="BRH Devanagari Extra"/>
-                <w:sz w:val="40"/>
-                <w:szCs w:val="40"/>
-              </w:rPr>
-              <w:t>ÅmÉÂ</w:t>
-            </w:r>
-            <w:r>
-              <w:rPr>
-                <w:rFonts w:ascii="BRH Malayalam Extra" w:hAnsi="BRH Malayalam Extra" w:cs="BRH Devanagari Extra"/>
-                <w:sz w:val="34"/>
-                <w:szCs w:val="40"/>
+                <w:cs/>
+                <w:lang w:bidi="ta-IN"/>
+              </w:rPr>
+              <w:t>மா</w:t>
+            </w:r>
+            <w:r>
+              <w:rPr>
+                <w:rFonts w:ascii="Latha" w:hAnsi="Latha" w:cs="Latha" w:hint="cs"/>
+                <w:sz w:val="28"/>
+                <w:szCs w:val="28"/>
                 <w:highlight w:val="green"/>
-              </w:rPr>
-              <w:t>–</w:t>
-            </w:r>
-            <w:r>
-              <w:rPr>
-                <w:rFonts w:ascii="BRH Devanagari Extra" w:hAnsi="BRH Devanagari Extra" w:cs="BRH Devanagari Extra"/>
-                <w:sz w:val="40"/>
-                <w:szCs w:val="40"/>
-                <w:highlight w:val="green"/>
-              </w:rPr>
-              <w:t>SèkrÉ</w:t>
-            </w:r>
-            <w:r>
-              <w:rPr>
-                <w:rFonts w:ascii="BRH Devanagari Extra" w:hAnsi="BRH Devanagari Extra" w:cs="BRH Devanagari Extra"/>
-                <w:sz w:val="40"/>
-                <w:szCs w:val="40"/>
-              </w:rPr>
-              <w:t>qÉÉþlÉÉå</w:t>
-            </w:r>
-            <w:r>
-              <w:rPr>
-                <w:rFonts w:ascii="BRH Malayalam Extra" w:hAnsi="BRH Malayalam Extra" w:cs="BRH Devanagari Extra"/>
-                <w:sz w:val="34"/>
-                <w:szCs w:val="40"/>
-              </w:rPr>
-              <w:t>–</w:t>
-            </w:r>
-            <w:r>
-              <w:rPr>
-                <w:rFonts w:ascii="BRH Devanagari Extra" w:hAnsi="BRH Devanagari Extra" w:cs="BRH Devanagari Extra"/>
-                <w:sz w:val="40"/>
-                <w:szCs w:val="40"/>
-              </w:rPr>
-              <w:t xml:space="preserve"> uÉålSìþqÉå</w:t>
-            </w:r>
-            <w:r>
-              <w:rPr>
-                <w:rFonts w:ascii="BRH Malayalam Extra" w:hAnsi="BRH Malayalam Extra" w:cs="BRH Devanagari Extra"/>
-                <w:sz w:val="34"/>
-                <w:szCs w:val="40"/>
-              </w:rPr>
-              <w:t>–</w:t>
-            </w:r>
-            <w:r>
-              <w:rPr>
-                <w:rFonts w:ascii="BRH Devanagari Extra" w:hAnsi="BRH Devanagari Extra" w:cs="BRH Devanagari Extra"/>
-                <w:sz w:val="40"/>
-                <w:szCs w:val="40"/>
-              </w:rPr>
-              <w:t>uÉ</w:t>
-            </w:r>
-            <w:r>
-              <w:rPr>
-                <w:rFonts w:ascii="BRH Devanagari Extra" w:hAnsi="BRH Devanagari Extra" w:cs="BRH Devanagari Extra"/>
-                <w:sz w:val="40"/>
-                <w:szCs w:val="40"/>
+                <w:cs/>
+                <w:lang w:bidi="ta-IN"/>
+              </w:rPr>
+              <w:t>ன்</w:t>
+            </w:r>
+            <w:r>
+              <w:rPr>
+                <w:rFonts w:ascii="Latha" w:hAnsi="Latha" w:cs="Latha"/>
+                <w:sz w:val="28"/>
+                <w:szCs w:val="28"/>
+                <w:cs/>
+                <w:lang w:bidi="ta-IN"/>
               </w:rPr>
               <w:t xml:space="preserve"> </w:t>
             </w:r>
             <w:r>
               <w:rPr>
-                <w:b/>
-                <w:bCs/>
-              </w:rPr>
-              <w:t>(it is</w:t>
-            </w:r>
-            <w:r>
-              <w:rPr>
-                <w:rFonts w:ascii="BRH Devanagari Extra" w:hAnsi="BRH Devanagari Extra" w:cs="BRH Devanagari Extra"/>
-                <w:sz w:val="40"/>
-                <w:szCs w:val="40"/>
-              </w:rPr>
-              <w:t xml:space="preserve"> </w:t>
-            </w:r>
-            <w:r>
-              <w:rPr>
-                <w:b/>
-                <w:bCs/>
-              </w:rPr>
-              <w:t>“dya”</w:t>
-            </w:r>
-            <w:r>
-              <w:rPr>
-                <w:b/>
-                <w:bCs/>
-              </w:rPr>
-              <w:t>)</w:t>
+                <w:rFonts w:ascii="BRH Devanagari Extra" w:hAnsi="BRH Devanagari Extra" w:cs="Latha"/>
+                <w:b/>
+                <w:sz w:val="36"/>
+                <w:szCs w:val="28"/>
+              </w:rPr>
+              <w:t>Æ</w:t>
+            </w:r>
+            <w:r>
+              <w:rPr>
+                <w:rFonts w:ascii="Latha" w:hAnsi="Latha" w:cs="Latha"/>
+                <w:sz w:val="28"/>
+                <w:szCs w:val="28"/>
+                <w:cs/>
+                <w:lang w:bidi="ta-IN"/>
+              </w:rPr>
+              <w:t>லோ</w:t>
+            </w:r>
+            <w:r>
+              <w:rPr>
+                <w:rFonts w:ascii="BRH Tamil Tab Extra" w:hAnsi="BRH Tamil Tab Extra" w:cs="Latha"/>
+                <w:b/>
+                <w:sz w:val="36"/>
+                <w:szCs w:val="28"/>
+              </w:rPr>
+              <w:t>…</w:t>
+            </w:r>
+            <w:r>
+              <w:rPr>
+                <w:rFonts w:ascii="Latha" w:hAnsi="Latha" w:cs="Latha"/>
+                <w:sz w:val="28"/>
+                <w:szCs w:val="28"/>
+                <w:cs/>
+                <w:lang w:bidi="ta-IN"/>
+              </w:rPr>
+              <w:t>கான</w:t>
+            </w:r>
+            <w:r>
+              <w:rPr>
+                <w:rFonts w:ascii="BRH Tamil Tab Extra" w:hAnsi="BRH Tamil Tab Extra" w:cs="Latha"/>
+                <w:b/>
+                <w:sz w:val="36"/>
+                <w:szCs w:val="28"/>
+              </w:rPr>
+              <w:t>…</w:t>
+            </w:r>
+            <w:r>
+              <w:rPr>
+                <w:rFonts w:ascii="Latha" w:hAnsi="Latha" w:cs="Latha"/>
+                <w:sz w:val="28"/>
+                <w:szCs w:val="28"/>
+                <w:cs/>
+                <w:lang w:bidi="ta-IN"/>
+              </w:rPr>
+              <w:t>ப்</w:t>
+            </w:r>
+            <w:r>
+              <w:rPr>
+                <w:rFonts w:ascii="Latha" w:hAnsi="Latha" w:cs="Latha"/>
+                <w:b/>
+                <w:bCs/>
+                <w:position w:val="-12"/>
+                <w:sz w:val="28"/>
+                <w:szCs w:val="28"/>
+                <w:cs/>
+                <w:lang w:bidi="ta-IN"/>
+              </w:rPr>
+              <w:t>4</w:t>
+            </w:r>
+            <w:r>
+              <w:rPr>
+                <w:rFonts w:ascii="Latha" w:hAnsi="Latha" w:cs="Latha"/>
+                <w:sz w:val="28"/>
+                <w:szCs w:val="28"/>
+                <w:cs/>
+                <w:lang w:bidi="ta-IN"/>
+              </w:rPr>
+              <w:t>ய</w:t>
+            </w:r>
+            <w:r>
+              <w:rPr>
+                <w:rFonts w:ascii="BRH Tamil Tab Extra" w:hAnsi="BRH Tamil Tab Extra" w:cs="Latha"/>
+                <w:b/>
+                <w:sz w:val="36"/>
+                <w:szCs w:val="28"/>
+              </w:rPr>
+              <w:t>†</w:t>
+            </w:r>
+            <w:r>
+              <w:rPr>
+                <w:rFonts w:ascii="Latha" w:hAnsi="Latha" w:cs="Latha"/>
+                <w:sz w:val="28"/>
+                <w:szCs w:val="28"/>
+                <w:cs/>
+                <w:lang w:bidi="ta-IN"/>
+              </w:rPr>
+              <w:t>ஜயத்</w:t>
+            </w:r>
+            <w:r>
+              <w:rPr>
+                <w:rFonts w:ascii="Latha" w:hAnsi="Latha" w:cs="Latha"/>
+                <w:b/>
+                <w:bCs/>
+                <w:position w:val="-12"/>
+                <w:sz w:val="28"/>
+                <w:szCs w:val="28"/>
+                <w:cs/>
+                <w:lang w:bidi="ta-IN"/>
+              </w:rPr>
+              <w:t>3</w:t>
+            </w:r>
+            <w:r>
+              <w:rPr>
+                <w:rFonts w:ascii="Latha" w:hAnsi="Latha" w:cs="Latha"/>
+                <w:sz w:val="28"/>
+                <w:szCs w:val="28"/>
+              </w:rPr>
+              <w:t>-</w:t>
             </w:r>
           </w:p>
         </w:tc>
@@ -1145,170 +1010,205 @@
             </w:pPr>
             <w:r>
               <w:rPr>
-                <w:rFonts w:ascii="BRH Devanagari Extra" w:hAnsi="BRH Devanagari Extra" w:cs="BRH Devanagari Extra"/>
-                <w:sz w:val="40"/>
-                <w:szCs w:val="40"/>
-              </w:rPr>
-              <w:t>xÉÉå</w:t>
-            </w:r>
-            <w:r>
-              <w:rPr>
-                <w:rFonts w:ascii="BRH Devanagari Extra" w:hAnsi="BRH Devanagari Extra" w:cs="BRH Devanagari Extra"/>
-                <w:sz w:val="40"/>
-                <w:szCs w:val="40"/>
+                <w:rFonts w:ascii="Latha" w:hAnsi="Latha" w:cs="Latha"/>
+                <w:sz w:val="28"/>
+                <w:szCs w:val="28"/>
+                <w:cs/>
+                <w:lang w:bidi="ta-IN"/>
+              </w:rPr>
+              <w:t>ஸோ</w:t>
+            </w:r>
+            <w:r>
+              <w:rPr>
+                <w:rFonts w:ascii="Latha" w:hAnsi="Latha" w:cs="Latha"/>
+                <w:sz w:val="28"/>
+                <w:szCs w:val="28"/>
                 <w:highlight w:val="yellow"/>
-              </w:rPr>
-              <w:t>qÉ</w:t>
-            </w:r>
-            <w:r>
-              <w:rPr>
-                <w:rFonts w:ascii="BRH Malayalam Extra" w:hAnsi="BRH Malayalam Extra" w:cs="BRH Devanagari Extra"/>
-                <w:sz w:val="34"/>
-                <w:szCs w:val="40"/>
-                <w:highlight w:val="yellow"/>
-              </w:rPr>
-              <w:t>–</w:t>
-            </w:r>
-            <w:r>
-              <w:rPr>
-                <w:rFonts w:ascii="BRH Devanagari Extra" w:hAnsi="BRH Devanagari Extra" w:cs="BRH Devanagari Extra"/>
-                <w:sz w:val="40"/>
-                <w:szCs w:val="40"/>
-              </w:rPr>
-              <w:t>mÉÏjÉålÉþSïèkrÉiÉå</w:t>
-            </w:r>
-            <w:r>
-              <w:rPr>
-                <w:rFonts w:ascii="BRH Malayalam Extra" w:hAnsi="BRH Malayalam Extra" w:cs="BRH Devanagari Extra"/>
-                <w:sz w:val="34"/>
-                <w:szCs w:val="40"/>
-              </w:rPr>
-              <w:t>–</w:t>
-            </w:r>
-            <w:r>
-              <w:rPr>
-                <w:rFonts w:ascii="BRH Devanagari Extra" w:hAnsi="BRH Devanagari Extra" w:cs="BRH Devanagari Extra"/>
-                <w:sz w:val="40"/>
-                <w:szCs w:val="40"/>
-              </w:rPr>
-              <w:t xml:space="preserve"> rÉÈ xÉÉåqÉ</w:t>
-            </w:r>
-            <w:r>
-              <w:rPr>
-                <w:rFonts w:ascii="BRH Malayalam Extra" w:hAnsi="BRH Malayalam Extra" w:cs="BRH Devanagari Extra"/>
-                <w:sz w:val="34"/>
-                <w:szCs w:val="40"/>
-              </w:rPr>
-              <w:t>–</w:t>
-            </w:r>
-            <w:r>
-              <w:rPr>
-                <w:rFonts w:ascii="BRH Devanagari Extra" w:hAnsi="BRH Devanagari Extra" w:cs="BRH Devanagari Extra"/>
-                <w:sz w:val="40"/>
-                <w:szCs w:val="40"/>
-              </w:rPr>
-              <w:t>Ç</w:t>
+                <w:cs/>
+                <w:lang w:bidi="ta-IN"/>
+              </w:rPr>
+              <w:t>ம</w:t>
+            </w:r>
+            <w:r>
+              <w:rPr>
+                <w:rFonts w:ascii="BRH Tamil Tab Extra" w:hAnsi="BRH Tamil Tab Extra" w:cs="Latha"/>
+                <w:b/>
+                <w:sz w:val="36"/>
+                <w:szCs w:val="28"/>
+              </w:rPr>
+              <w:t>…</w:t>
+            </w:r>
+            <w:r>
+              <w:rPr>
+                <w:rFonts w:ascii="Latha" w:hAnsi="Latha" w:cs="Latha"/>
+                <w:sz w:val="28"/>
+                <w:szCs w:val="28"/>
+                <w:cs/>
+                <w:lang w:bidi="ta-IN"/>
+              </w:rPr>
+              <w:t>பீதே</w:t>
+            </w:r>
+            <w:r>
+              <w:rPr>
+                <w:rFonts w:ascii="Latha" w:hAnsi="Latha" w:cs="Latha"/>
+                <w:b/>
+                <w:bCs/>
+                <w:position w:val="-12"/>
+                <w:sz w:val="28"/>
+                <w:szCs w:val="28"/>
+                <w:cs/>
+                <w:lang w:bidi="ta-IN"/>
+              </w:rPr>
+              <w:t>2</w:t>
+            </w:r>
+            <w:r>
+              <w:rPr>
+                <w:rFonts w:ascii="Latha" w:hAnsi="Latha" w:cs="Latha"/>
+                <w:sz w:val="28"/>
+                <w:szCs w:val="28"/>
+                <w:cs/>
+                <w:lang w:bidi="ta-IN"/>
+              </w:rPr>
+              <w:t>ன</w:t>
+            </w:r>
+            <w:r>
+              <w:rPr>
+                <w:rFonts w:ascii="BRH Tamil Tab Extra" w:hAnsi="BRH Tamil Tab Extra" w:cs="Latha"/>
+                <w:b/>
+                <w:sz w:val="36"/>
+                <w:szCs w:val="28"/>
+              </w:rPr>
+              <w:t>†</w:t>
+            </w:r>
+            <w:r>
+              <w:rPr>
+                <w:rFonts w:ascii="Latha" w:hAnsi="Latha" w:cs="Latha"/>
+                <w:sz w:val="28"/>
+                <w:szCs w:val="28"/>
+                <w:cs/>
+                <w:lang w:bidi="ta-IN"/>
+              </w:rPr>
+              <w:t>ர்த்</w:t>
+            </w:r>
+            <w:r>
+              <w:rPr>
+                <w:rFonts w:ascii="Latha" w:hAnsi="Latha" w:cs="Latha"/>
+                <w:b/>
+                <w:bCs/>
+                <w:position w:val="-12"/>
+                <w:sz w:val="28"/>
+                <w:szCs w:val="28"/>
+                <w:cs/>
+                <w:lang w:bidi="ta-IN"/>
+              </w:rPr>
+              <w:t>3</w:t>
+            </w:r>
+            <w:r>
+              <w:rPr>
+                <w:rFonts w:ascii="Latha" w:hAnsi="Latha" w:cs="Latha"/>
+                <w:sz w:val="28"/>
+                <w:szCs w:val="28"/>
+                <w:cs/>
+                <w:lang w:bidi="ta-IN"/>
+              </w:rPr>
+              <w:t>த்</w:t>
+            </w:r>
+            <w:r>
+              <w:rPr>
+                <w:rFonts w:ascii="Latha" w:hAnsi="Latha" w:cs="Latha"/>
+                <w:b/>
+                <w:bCs/>
+                <w:position w:val="-12"/>
+                <w:sz w:val="28"/>
+                <w:szCs w:val="28"/>
+                <w:cs/>
+                <w:lang w:bidi="ta-IN"/>
+              </w:rPr>
+              <w:t>4</w:t>
+            </w:r>
+            <w:r>
+              <w:rPr>
+                <w:rFonts w:ascii="Latha" w:hAnsi="Latha" w:cs="Latha"/>
+                <w:sz w:val="28"/>
+                <w:szCs w:val="28"/>
+                <w:cs/>
+                <w:lang w:bidi="ta-IN"/>
+              </w:rPr>
+              <w:t>யதே</w:t>
+            </w:r>
+            <w:r>
+              <w:rPr>
+                <w:rFonts w:ascii="BRH Tamil Tab Extra" w:hAnsi="BRH Tamil Tab Extra" w:cs="Latha"/>
+                <w:b/>
+                <w:sz w:val="36"/>
+                <w:szCs w:val="28"/>
+              </w:rPr>
+              <w:t>…</w:t>
+            </w:r>
+            <w:r>
+              <w:rPr>
+                <w:rFonts w:ascii="Latha" w:hAnsi="Latha" w:cs="Latha"/>
+                <w:sz w:val="28"/>
+                <w:szCs w:val="28"/>
+              </w:rPr>
+              <w:t xml:space="preserve"> </w:t>
+            </w:r>
+            <w:r>
+              <w:rPr>
+                <w:rFonts w:ascii="Latha" w:hAnsi="Latha" w:cs="Latha"/>
+                <w:sz w:val="28"/>
+                <w:szCs w:val="28"/>
+                <w:cs/>
+                <w:lang w:bidi="ta-IN"/>
+              </w:rPr>
+              <w:t>ய</w:t>
+            </w:r>
+            <w:r>
+              <w:rPr>
+                <w:rFonts w:ascii="Latha" w:hAnsi="Latha" w:cs="Latha"/>
+                <w:b/>
+                <w:bCs/>
+                <w:sz w:val="32"/>
+                <w:szCs w:val="32"/>
+                <w:cs/>
+                <w:lang w:bidi="ta-IN"/>
+              </w:rPr>
+              <w:t>:</w:t>
+            </w:r>
+            <w:r>
+              <w:rPr>
+                <w:rFonts w:ascii="Latha" w:hAnsi="Latha" w:cs="Latha"/>
+                <w:sz w:val="28"/>
+                <w:szCs w:val="28"/>
+                <w:cs/>
+                <w:lang w:bidi="ta-IN"/>
+              </w:rPr>
+              <w:t xml:space="preserve"> ஸோம</w:t>
+            </w:r>
+            <w:r>
+              <w:rPr>
+                <w:rFonts w:ascii="BRH Tamil Tab Extra" w:hAnsi="BRH Tamil Tab Extra" w:cs="Latha"/>
+                <w:b/>
+                <w:sz w:val="36"/>
+                <w:szCs w:val="28"/>
+              </w:rPr>
+              <w:t>…</w:t>
+            </w:r>
+            <w:r>
+              <w:rPr>
+                <w:rFonts w:ascii="Latha" w:hAnsi="Latha" w:cs="Latha"/>
+                <w:sz w:val="28"/>
+                <w:szCs w:val="28"/>
+                <w:cs/>
+                <w:lang w:bidi="ta-IN"/>
+              </w:rPr>
+              <w:t>ம்</w:t>
             </w:r>
           </w:p>
         </w:tc>
         <w:tc>
           <w:tcPr>
             <w:tcW w:w="5251" w:type="dxa"/>
-            <w:gridSpan w:val="3"/>
-            <w:tcBorders>
-              <w:top w:val="single" w:sz="4" w:space="0" w:color="000000"/>
-              <w:left w:val="single" w:sz="4" w:space="0" w:color="000000"/>
-              <w:bottom w:val="single" w:sz="4" w:space="0" w:color="000000"/>
-              <w:right w:val="single" w:sz="4" w:space="0" w:color="000000"/>
-            </w:tcBorders>
-          </w:tcPr>
-          <w:p>
-            <w:pPr>
-              <w:spacing w:before="0" w:line="240" w:lineRule="auto"/>
-              <w:ind w:right="-108"/>
-              <w:rPr>
-                <w:rFonts w:ascii="BRH Malayalam Extra" w:hAnsi="BRH Malayalam Extra" w:cs="BRH Malayalam Extra"/>
-                <w:sz w:val="40"/>
-                <w:szCs w:val="40"/>
-              </w:rPr>
-            </w:pPr>
-            <w:r>
-              <w:rPr>
-                <w:rFonts w:ascii="BRH Devanagari Extra" w:hAnsi="BRH Devanagari Extra" w:cs="BRH Devanagari Extra"/>
-                <w:sz w:val="40"/>
-                <w:szCs w:val="40"/>
-              </w:rPr>
-              <w:t>xÉÉåqÉ</w:t>
-            </w:r>
-            <w:r>
-              <w:rPr>
-                <w:rFonts w:ascii="BRH Devanagari Extra" w:hAnsi="BRH Devanagari Extra" w:cs="BRH Devanagari Extra"/>
-                <w:sz w:val="40"/>
-                <w:szCs w:val="40"/>
-                <w:highlight w:val="green"/>
-              </w:rPr>
-              <w:t>mÉÏ</w:t>
-            </w:r>
-            <w:r>
-              <w:rPr>
-                <w:rFonts w:ascii="BRH Malayalam Extra" w:hAnsi="BRH Malayalam Extra" w:cs="BRH Devanagari Extra"/>
-                <w:sz w:val="34"/>
-                <w:szCs w:val="40"/>
-              </w:rPr>
-              <w:t>–</w:t>
-            </w:r>
-            <w:r>
-              <w:rPr>
-                <w:rFonts w:ascii="BRH Devanagari Extra" w:hAnsi="BRH Devanagari Extra" w:cs="BRH Devanagari Extra"/>
-                <w:sz w:val="40"/>
-                <w:szCs w:val="40"/>
-              </w:rPr>
-              <w:t>jÉålÉþSïèkrÉiÉå</w:t>
-            </w:r>
-            <w:r>
-              <w:rPr>
-                <w:rFonts w:ascii="BRH Malayalam Extra" w:hAnsi="BRH Malayalam Extra" w:cs="BRH Devanagari Extra"/>
-                <w:sz w:val="34"/>
-                <w:szCs w:val="40"/>
-              </w:rPr>
-              <w:t>–</w:t>
-            </w:r>
-            <w:r>
-              <w:rPr>
-                <w:rFonts w:ascii="BRH Devanagari Extra" w:hAnsi="BRH Devanagari Extra" w:cs="BRH Devanagari Extra"/>
-                <w:sz w:val="40"/>
-                <w:szCs w:val="40"/>
-              </w:rPr>
-              <w:t xml:space="preserve"> rÉÈ xÉÉåqÉ</w:t>
-            </w:r>
-            <w:r>
-              <w:rPr>
-                <w:rFonts w:ascii="BRH Malayalam Extra" w:hAnsi="BRH Malayalam Extra" w:cs="BRH Devanagari Extra"/>
-                <w:sz w:val="34"/>
-                <w:szCs w:val="40"/>
-              </w:rPr>
-              <w:t>–</w:t>
-            </w:r>
-            <w:r>
-              <w:rPr>
-                <w:rFonts w:ascii="BRH Devanagari Extra" w:hAnsi="BRH Devanagari Extra" w:cs="BRH Devanagari Extra"/>
-                <w:sz w:val="40"/>
-                <w:szCs w:val="40"/>
-              </w:rPr>
-              <w:t>Ç</w:t>
-            </w:r>
-          </w:p>
-        </w:tc>
-      </w:tr>
-      <w:tr>
-        <w:trPr>
-          <w:gridAfter w:val="1"/>
-          <w:wAfter w:w="23" w:type="dxa"/>
-          <w:trHeight w:val="1106"/>
-        </w:trPr>
-        <w:tc>
-          <w:tcPr>
-            <w:tcW w:w="3432" w:type="dxa"/>
             <w:gridSpan w:val="2"/>
             <w:tcBorders>
               <w:top w:val="single" w:sz="4" w:space="0" w:color="000000"/>
@@ -1320,276 +1220,208 @@
           <w:p>
             <w:pPr>
               <w:spacing w:before="0" w:line="240" w:lineRule="auto"/>
-              <w:rPr>
-                <w:rFonts w:cs="Latha"/>
-                <w:b/>
-                <w:sz w:val="28"/>
-                <w:szCs w:val="28"/>
-                <w:lang w:bidi="ta-IN"/>
-              </w:rPr>
-            </w:pPr>
-            <w:r>
-              <w:rPr>
-                <w:rFonts w:cs="Latha"/>
-                <w:b/>
-                <w:sz w:val="28"/>
-                <w:szCs w:val="28"/>
-                <w:lang w:bidi="ta-IN"/>
-              </w:rPr>
-              <w:t>TS 2.</w:t>
-            </w:r>
-            <w:r>
-              <w:rPr>
-                <w:rFonts w:cs="Latha"/>
-                <w:b/>
-                <w:sz w:val="28"/>
-                <w:szCs w:val="28"/>
-                <w:lang w:bidi="ta-IN"/>
-              </w:rPr>
-              <w:t>3</w:t>
-            </w:r>
-            <w:r>
-              <w:rPr>
-                <w:rFonts w:cs="Latha"/>
-                <w:b/>
-                <w:sz w:val="28"/>
-                <w:szCs w:val="28"/>
-                <w:lang w:bidi="ta-IN"/>
-              </w:rPr>
-              <w:t>.</w:t>
-            </w:r>
-            <w:r>
-              <w:rPr>
-                <w:rFonts w:cs="Latha"/>
-                <w:b/>
-                <w:sz w:val="28"/>
-                <w:szCs w:val="28"/>
-                <w:lang w:bidi="ta-IN"/>
-              </w:rPr>
-              <w:t>4.1</w:t>
-            </w:r>
-            <w:r>
-              <w:rPr>
-                <w:rFonts w:cs="Latha"/>
-                <w:b/>
-                <w:sz w:val="28"/>
-                <w:szCs w:val="28"/>
-                <w:lang w:bidi="ta-IN"/>
-              </w:rPr>
-              <w:t xml:space="preserve"> - </w:t>
-            </w:r>
-            <w:r>
-              <w:rPr>
-                <w:rFonts w:cs="Latha"/>
-                <w:b/>
-                <w:sz w:val="28"/>
-                <w:szCs w:val="28"/>
-                <w:lang w:bidi="ta-IN"/>
-              </w:rPr>
-              <w:t>Vaakyam</w:t>
-            </w:r>
-          </w:p>
-          <w:p>
-            <w:pPr>
-              <w:spacing w:before="0" w:line="240" w:lineRule="auto"/>
-              <w:rPr>
-                <w:rFonts w:cs="Latha"/>
-                <w:b/>
-                <w:sz w:val="28"/>
-                <w:szCs w:val="28"/>
-                <w:lang w:bidi="ta-IN"/>
-              </w:rPr>
-            </w:pPr>
-            <w:r>
-              <w:rPr>
-                <w:rFonts w:cs="Latha"/>
-                <w:b/>
-                <w:sz w:val="28"/>
-                <w:szCs w:val="28"/>
-                <w:lang w:bidi="ta-IN"/>
-              </w:rPr>
-              <w:t>Line</w:t>
-            </w:r>
-            <w:r>
-              <w:rPr>
-                <w:rFonts w:cs="Latha"/>
-                <w:b/>
-                <w:sz w:val="28"/>
-                <w:szCs w:val="28"/>
-                <w:lang w:bidi="ta-IN"/>
-              </w:rPr>
-              <w:t xml:space="preserve"> No. - </w:t>
-            </w:r>
-            <w:r>
-              <w:rPr>
-                <w:rFonts w:cs="Latha"/>
-                <w:b/>
-                <w:sz w:val="28"/>
-                <w:szCs w:val="28"/>
-                <w:lang w:bidi="ta-IN"/>
-              </w:rPr>
-              <w:t>1</w:t>
-            </w:r>
-          </w:p>
-          <w:p>
-            <w:pPr>
-              <w:spacing w:before="0" w:line="240" w:lineRule="auto"/>
-              <w:rPr>
-                <w:rFonts w:cs="Latha"/>
-                <w:sz w:val="28"/>
-                <w:szCs w:val="28"/>
-                <w:cs/>
-                <w:lang w:bidi="ta-IN"/>
-              </w:rPr>
-            </w:pPr>
-            <w:r>
-              <w:rPr>
-                <w:rFonts w:cs="Latha"/>
-                <w:b/>
-                <w:sz w:val="28"/>
-                <w:szCs w:val="28"/>
-                <w:lang w:bidi="ta-IN"/>
-              </w:rPr>
-              <w:t xml:space="preserve">Panchaati  No. - </w:t>
-            </w:r>
-            <w:r>
-              <w:rPr>
-                <w:rFonts w:cs="Latha"/>
-                <w:b/>
-                <w:sz w:val="28"/>
-                <w:szCs w:val="28"/>
-                <w:lang w:bidi="ta-IN"/>
-              </w:rPr>
-              <w:t>20</w:t>
-            </w:r>
-          </w:p>
-        </w:tc>
-        <w:tc>
-          <w:tcPr>
-            <w:tcW w:w="5215" w:type="dxa"/>
-            <w:tcBorders>
-              <w:top w:val="single" w:sz="4" w:space="0" w:color="000000"/>
-              <w:left w:val="single" w:sz="4" w:space="0" w:color="000000"/>
-              <w:bottom w:val="single" w:sz="4" w:space="0" w:color="000000"/>
-              <w:right w:val="single" w:sz="4" w:space="0" w:color="000000"/>
-            </w:tcBorders>
-          </w:tcPr>
-          <w:p>
-            <w:pPr>
-              <w:spacing w:before="0" w:line="240" w:lineRule="auto"/>
-              <w:rPr>
-                <w:rFonts w:cs="Latha"/>
-                <w:sz w:val="28"/>
-                <w:szCs w:val="28"/>
-                <w:cs/>
-                <w:lang w:bidi="ta-IN"/>
-              </w:rPr>
-            </w:pPr>
-            <w:r>
-              <w:rPr>
-                <w:rFonts w:ascii="BRH Devanagari Extra" w:hAnsi="BRH Devanagari Extra" w:cs="BRH Devanagari Extra"/>
+              <w:ind w:right="-108"/>
+              <w:rPr>
+                <w:rFonts w:ascii="BRH Malayalam Extra" w:hAnsi="BRH Malayalam Extra" w:cs="BRH Malayalam Extra"/>
                 <w:sz w:val="40"/>
                 <w:szCs w:val="40"/>
               </w:rPr>
-              <w:t>cÉ</w:t>
-            </w:r>
-            <w:r>
-              <w:rPr>
-                <w:rFonts w:ascii="BRH Malayalam Extra" w:hAnsi="BRH Malayalam Extra" w:cs="BRH Devanagari Extra"/>
-                <w:sz w:val="34"/>
-                <w:szCs w:val="40"/>
-              </w:rPr>
-              <w:t>–</w:t>
-            </w:r>
-            <w:r>
-              <w:rPr>
-                <w:rFonts w:ascii="BRH Devanagari Extra" w:hAnsi="BRH Devanagari Extra" w:cs="BRH Devanagari Extra"/>
-                <w:sz w:val="40"/>
-                <w:szCs w:val="40"/>
-              </w:rPr>
-              <w:t>ÂÇ ÌlÉuÉïþ</w:t>
-            </w:r>
-            <w:r>
-              <w:rPr>
-                <w:rFonts w:ascii="BRH Devanagari Extra" w:hAnsi="BRH Devanagari Extra" w:cs="BRH Devanagari Extra"/>
-                <w:sz w:val="40"/>
-                <w:szCs w:val="40"/>
-                <w:highlight w:val="yellow"/>
-              </w:rPr>
-              <w:t>mÉ</w:t>
-            </w:r>
-            <w:r>
-              <w:rPr>
-                <w:rFonts w:ascii="BRH Devanagari Extra" w:hAnsi="BRH Devanagari Extra" w:cs="BRH Devanagari Extra"/>
-                <w:sz w:val="40"/>
-                <w:szCs w:val="40"/>
-              </w:rPr>
-              <w:t>jÉç</w:t>
-            </w:r>
-          </w:p>
-        </w:tc>
-        <w:tc>
-          <w:tcPr>
-            <w:tcW w:w="5251" w:type="dxa"/>
-            <w:gridSpan w:val="3"/>
-            <w:tcBorders>
-              <w:top w:val="single" w:sz="4" w:space="0" w:color="000000"/>
-              <w:left w:val="single" w:sz="4" w:space="0" w:color="000000"/>
-              <w:bottom w:val="single" w:sz="4" w:space="0" w:color="000000"/>
-              <w:right w:val="single" w:sz="4" w:space="0" w:color="000000"/>
-            </w:tcBorders>
-          </w:tcPr>
-          <w:p>
-            <w:pPr>
-              <w:spacing w:before="0" w:line="240" w:lineRule="auto"/>
-              <w:rPr>
-                <w:rFonts w:cs="Latha"/>
-                <w:sz w:val="28"/>
-                <w:szCs w:val="28"/>
-                <w:cs/>
-                <w:lang w:bidi="ta-IN"/>
-              </w:rPr>
-            </w:pPr>
-            <w:r>
-              <w:rPr>
-                <w:rFonts w:ascii="BRH Devanagari Extra" w:hAnsi="BRH Devanagari Extra" w:cs="BRH Devanagari Extra"/>
-                <w:sz w:val="40"/>
-                <w:szCs w:val="40"/>
-              </w:rPr>
-              <w:t>cÉ</w:t>
-            </w:r>
-            <w:r>
-              <w:rPr>
-                <w:rFonts w:ascii="BRH Malayalam Extra" w:hAnsi="BRH Malayalam Extra" w:cs="BRH Devanagari Extra"/>
-                <w:sz w:val="34"/>
-                <w:szCs w:val="40"/>
-              </w:rPr>
-              <w:t>–</w:t>
-            </w:r>
-            <w:r>
-              <w:rPr>
-                <w:rFonts w:ascii="BRH Devanagari Extra" w:hAnsi="BRH Devanagari Extra" w:cs="BRH Devanagari Extra"/>
-                <w:sz w:val="40"/>
-                <w:szCs w:val="40"/>
-              </w:rPr>
-              <w:t>ÂÇ ÌlÉuÉïþ</w:t>
-            </w:r>
-            <w:r>
-              <w:rPr>
-                <w:rFonts w:ascii="BRH Devanagari Extra" w:hAnsi="BRH Devanagari Extra" w:cs="BRH Devanagari Extra"/>
-                <w:sz w:val="40"/>
-                <w:szCs w:val="40"/>
+            </w:pPr>
+            <w:r>
+              <w:rPr>
+                <w:rFonts w:ascii="Latha" w:hAnsi="Latha" w:cs="Latha"/>
+                <w:sz w:val="28"/>
+                <w:szCs w:val="28"/>
+                <w:cs/>
+                <w:lang w:bidi="ta-IN"/>
+              </w:rPr>
+              <w:t>ஸோம</w:t>
+            </w:r>
+            <w:r>
+              <w:rPr>
+                <w:rFonts w:ascii="Latha" w:hAnsi="Latha" w:cs="Latha"/>
+                <w:sz w:val="28"/>
+                <w:szCs w:val="28"/>
                 <w:highlight w:val="green"/>
-              </w:rPr>
-              <w:t>mÉå</w:t>
-            </w:r>
-            <w:r>
-              <w:rPr>
-                <w:rFonts w:ascii="BRH Devanagari Extra" w:hAnsi="BRH Devanagari Extra" w:cs="BRH Devanagari Extra"/>
-                <w:sz w:val="40"/>
-                <w:szCs w:val="40"/>
-              </w:rPr>
-              <w:t>jÉç</w:t>
+                <w:cs/>
+                <w:lang w:bidi="ta-IN"/>
+              </w:rPr>
+              <w:t>பீ</w:t>
+            </w:r>
+            <w:r>
+              <w:rPr>
+                <w:rFonts w:ascii="BRH Tamil Tab Extra" w:hAnsi="BRH Tamil Tab Extra" w:cs="Latha"/>
+                <w:b/>
+                <w:sz w:val="36"/>
+                <w:szCs w:val="28"/>
+              </w:rPr>
+              <w:t>…</w:t>
+            </w:r>
+            <w:r>
+              <w:rPr>
+                <w:rFonts w:ascii="Latha" w:hAnsi="Latha" w:cs="Latha"/>
+                <w:sz w:val="28"/>
+                <w:szCs w:val="28"/>
+                <w:cs/>
+                <w:lang w:bidi="ta-IN"/>
+              </w:rPr>
+              <w:t>தே</w:t>
+            </w:r>
+            <w:r>
+              <w:rPr>
+                <w:rFonts w:ascii="Latha" w:hAnsi="Latha" w:cs="Latha"/>
+                <w:b/>
+                <w:bCs/>
+                <w:position w:val="-12"/>
+                <w:sz w:val="28"/>
+                <w:szCs w:val="28"/>
+                <w:cs/>
+                <w:lang w:bidi="ta-IN"/>
+              </w:rPr>
+              <w:t>2</w:t>
+            </w:r>
+            <w:r>
+              <w:rPr>
+                <w:rFonts w:ascii="Latha" w:hAnsi="Latha" w:cs="Latha"/>
+                <w:sz w:val="28"/>
+                <w:szCs w:val="28"/>
+                <w:cs/>
+                <w:lang w:bidi="ta-IN"/>
+              </w:rPr>
+              <w:t>ன</w:t>
+            </w:r>
+            <w:r>
+              <w:rPr>
+                <w:rFonts w:ascii="BRH Tamil Tab Extra" w:hAnsi="BRH Tamil Tab Extra" w:cs="Latha"/>
+                <w:b/>
+                <w:sz w:val="36"/>
+                <w:szCs w:val="28"/>
+              </w:rPr>
+              <w:t>†</w:t>
+            </w:r>
+            <w:r>
+              <w:rPr>
+                <w:rFonts w:ascii="Latha" w:hAnsi="Latha" w:cs="Latha"/>
+                <w:sz w:val="28"/>
+                <w:szCs w:val="28"/>
+                <w:cs/>
+                <w:lang w:bidi="ta-IN"/>
+              </w:rPr>
+              <w:t>ர்த்</w:t>
+            </w:r>
+            <w:r>
+              <w:rPr>
+                <w:rFonts w:ascii="Latha" w:hAnsi="Latha" w:cs="Latha"/>
+                <w:b/>
+                <w:bCs/>
+                <w:position w:val="-12"/>
+                <w:sz w:val="28"/>
+                <w:szCs w:val="28"/>
+                <w:cs/>
+                <w:lang w:bidi="ta-IN"/>
+              </w:rPr>
+              <w:t>3</w:t>
+            </w:r>
+            <w:r>
+              <w:rPr>
+                <w:rFonts w:ascii="Latha" w:hAnsi="Latha" w:cs="Latha"/>
+                <w:sz w:val="28"/>
+                <w:szCs w:val="28"/>
+                <w:cs/>
+                <w:lang w:bidi="ta-IN"/>
+              </w:rPr>
+              <w:t>த்</w:t>
+            </w:r>
+            <w:r>
+              <w:rPr>
+                <w:rFonts w:ascii="Latha" w:hAnsi="Latha" w:cs="Latha"/>
+                <w:b/>
+                <w:bCs/>
+                <w:position w:val="-12"/>
+                <w:sz w:val="28"/>
+                <w:szCs w:val="28"/>
+                <w:cs/>
+                <w:lang w:bidi="ta-IN"/>
+              </w:rPr>
+              <w:t>4</w:t>
+            </w:r>
+            <w:r>
+              <w:rPr>
+                <w:rFonts w:ascii="Latha" w:hAnsi="Latha" w:cs="Latha"/>
+                <w:sz w:val="28"/>
+                <w:szCs w:val="28"/>
+                <w:cs/>
+                <w:lang w:bidi="ta-IN"/>
+              </w:rPr>
+              <w:t>யதே</w:t>
+            </w:r>
+            <w:r>
+              <w:rPr>
+                <w:rFonts w:ascii="BRH Tamil Tab Extra" w:hAnsi="BRH Tamil Tab Extra" w:cs="Latha"/>
+                <w:b/>
+                <w:sz w:val="36"/>
+                <w:szCs w:val="28"/>
+              </w:rPr>
+              <w:t>…</w:t>
+            </w:r>
+            <w:r>
+              <w:rPr>
+                <w:rFonts w:ascii="Latha" w:hAnsi="Latha" w:cs="Latha"/>
+                <w:sz w:val="28"/>
+                <w:szCs w:val="28"/>
+              </w:rPr>
+              <w:t xml:space="preserve"> </w:t>
+            </w:r>
+            <w:r>
+              <w:rPr>
+                <w:rFonts w:ascii="Latha" w:hAnsi="Latha" w:cs="Latha"/>
+                <w:sz w:val="28"/>
+                <w:szCs w:val="28"/>
+                <w:cs/>
+                <w:lang w:bidi="ta-IN"/>
+              </w:rPr>
+              <w:t>ய</w:t>
+            </w:r>
+            <w:r>
+              <w:rPr>
+                <w:rFonts w:ascii="Latha" w:hAnsi="Latha" w:cs="Latha"/>
+                <w:b/>
+                <w:bCs/>
+                <w:sz w:val="32"/>
+                <w:szCs w:val="32"/>
+                <w:cs/>
+                <w:lang w:bidi="ta-IN"/>
+              </w:rPr>
+              <w:t>:</w:t>
+            </w:r>
+            <w:r>
+              <w:rPr>
+                <w:rFonts w:ascii="Latha" w:hAnsi="Latha" w:cs="Latha"/>
+                <w:sz w:val="28"/>
+                <w:szCs w:val="28"/>
+                <w:cs/>
+                <w:lang w:bidi="ta-IN"/>
+              </w:rPr>
+              <w:t xml:space="preserve"> ஸோம</w:t>
+            </w:r>
+            <w:r>
+              <w:rPr>
+                <w:rFonts w:ascii="BRH Tamil Tab Extra" w:hAnsi="BRH Tamil Tab Extra" w:cs="Latha"/>
+                <w:b/>
+                <w:sz w:val="36"/>
+                <w:szCs w:val="28"/>
+              </w:rPr>
+              <w:t>…</w:t>
+            </w:r>
+            <w:r>
+              <w:rPr>
+                <w:rFonts w:ascii="Latha" w:hAnsi="Latha" w:cs="Latha"/>
+                <w:sz w:val="28"/>
+                <w:szCs w:val="28"/>
+                <w:cs/>
+                <w:lang w:bidi="ta-IN"/>
+              </w:rPr>
+              <w:t>ம்</w:t>
             </w:r>
           </w:p>
         </w:tc>
@@ -1623,7 +1455,6 @@
                 <w:rFonts w:eastAsia="Times New Roman" w:cs="Arial"/>
                 <w:b/>
                 <w:bCs/>
-                <w:color w:val="FF0000"/>
                 <w:sz w:val="28"/>
                 <w:szCs w:val="28"/>
                 <w:lang w:eastAsia="en-IN" w:bidi="ml-IN"/>
@@ -1634,7 +1465,6 @@
                 <w:rFonts w:eastAsia="Times New Roman" w:cs="Arial"/>
                 <w:b/>
                 <w:bCs/>
-                <w:color w:val="FF0000"/>
                 <w:sz w:val="28"/>
                 <w:szCs w:val="28"/>
                 <w:lang w:eastAsia="en-IN" w:bidi="ml-IN"/>
@@ -1655,7 +1485,6 @@
                 <w:rFonts w:eastAsia="Times New Roman" w:cs="Arial"/>
                 <w:b/>
                 <w:bCs/>
-                <w:color w:val="FF0000"/>
                 <w:sz w:val="28"/>
                 <w:szCs w:val="28"/>
                 <w:lang w:eastAsia="en-IN" w:bidi="ml-IN"/>
@@ -1666,7 +1495,6 @@
                 <w:rFonts w:eastAsia="Times New Roman" w:cs="Arial"/>
                 <w:b/>
                 <w:bCs/>
-                <w:color w:val="FF0000"/>
                 <w:sz w:val="28"/>
                 <w:szCs w:val="28"/>
                 <w:lang w:eastAsia="en-IN" w:bidi="ml-IN"/>
@@ -1697,7 +1525,6 @@
                 <w:rFonts w:eastAsia="Times New Roman" w:cs="Arial"/>
                 <w:b/>
                 <w:bCs/>
-                <w:color w:val="FF0000"/>
                 <w:sz w:val="28"/>
                 <w:szCs w:val="28"/>
                 <w:lang w:eastAsia="en-IN" w:bidi="ml-IN"/>
@@ -1733,59 +1560,181 @@
             </w:pPr>
             <w:r>
               <w:rPr>
-                <w:rFonts w:ascii="BRH Devanagari Extra" w:hAnsi="BRH Devanagari Extra" w:cs="BRH Devanagari Extra"/>
-                <w:sz w:val="40"/>
-                <w:szCs w:val="40"/>
+                <w:rFonts w:ascii="Latha" w:hAnsi="Latha" w:cs="Latha"/>
+                <w:sz w:val="28"/>
+                <w:szCs w:val="28"/>
                 <w:highlight w:val="yellow"/>
-              </w:rPr>
-              <w:t>oÉ</w:t>
-            </w:r>
-            <w:r>
-              <w:rPr>
-                <w:rFonts w:ascii="BRH Devanagari Extra" w:hAnsi="BRH Devanagari Extra" w:cs="BRH Devanagari Extra"/>
-                <w:sz w:val="40"/>
-                <w:szCs w:val="40"/>
-              </w:rPr>
-              <w:t>×</w:t>
-            </w:r>
-            <w:r>
-              <w:rPr>
-                <w:rFonts w:ascii="BRH Malayalam Extra" w:hAnsi="BRH Malayalam Extra" w:cs="BRH Devanagari Extra"/>
-                <w:sz w:val="32"/>
-                <w:szCs w:val="40"/>
-              </w:rPr>
-              <w:t>–</w:t>
-            </w:r>
-            <w:r>
-              <w:rPr>
-                <w:rFonts w:ascii="BRH Devanagari Extra" w:hAnsi="BRH Devanagari Extra" w:cs="BRH Devanagari Extra"/>
-                <w:sz w:val="40"/>
-                <w:szCs w:val="40"/>
-              </w:rPr>
-              <w:t>WûxmÉiÉþrÉå ÍkÉërÉxuÉ</w:t>
-            </w:r>
-            <w:r>
-              <w:rPr>
-                <w:rFonts w:ascii="BRH Malayalam Extra" w:hAnsi="BRH Malayalam Extra" w:cs="BRH Devanagari Extra"/>
-                <w:sz w:val="32"/>
-                <w:szCs w:val="40"/>
-              </w:rPr>
-              <w:t>–</w:t>
-            </w:r>
-            <w:r>
-              <w:rPr>
-                <w:rFonts w:ascii="BRH Devanagari Extra" w:hAnsi="BRH Devanagari Extra" w:cs="BRH Devanagari Extra"/>
-                <w:sz w:val="40"/>
-                <w:szCs w:val="40"/>
-              </w:rPr>
-              <w:t xml:space="preserve"> ÌuÉµÉåÿprÉÉå</w:t>
+                <w:cs/>
+                <w:lang w:bidi="ta-IN"/>
+              </w:rPr>
+              <w:t>ப்</w:t>
+            </w:r>
+            <w:r>
+              <w:rPr>
+                <w:rFonts w:ascii="Latha" w:hAnsi="Latha" w:cs="Latha"/>
+                <w:b/>
+                <w:bCs/>
+                <w:position w:val="-12"/>
+                <w:sz w:val="28"/>
+                <w:szCs w:val="28"/>
+                <w:highlight w:val="yellow"/>
+                <w:cs/>
+                <w:lang w:bidi="ta-IN"/>
+              </w:rPr>
+              <w:t>3</w:t>
+            </w:r>
+            <w:r>
+              <w:rPr>
+                <w:rFonts w:ascii="Latha" w:hAnsi="Latha" w:cs="Latha"/>
+                <w:b/>
+                <w:bCs/>
+                <w:i/>
+                <w:iCs/>
+                <w:sz w:val="28"/>
+                <w:szCs w:val="28"/>
+                <w:highlight w:val="yellow"/>
+                <w:cs/>
+                <w:lang w:bidi="ta-IN"/>
+              </w:rPr>
+              <w:t>ரு</w:t>
+            </w:r>
+            <w:r>
+              <w:rPr>
+                <w:rFonts w:ascii="BRH Tamil Tab Extra" w:hAnsi="BRH Tamil Tab Extra" w:cs="Latha"/>
+                <w:b/>
+                <w:sz w:val="36"/>
+                <w:szCs w:val="28"/>
+                <w:highlight w:val="yellow"/>
+              </w:rPr>
+              <w:t>…</w:t>
+            </w:r>
+            <w:r>
+              <w:rPr>
+                <w:rFonts w:ascii="Latha" w:hAnsi="Latha" w:cs="Latha"/>
+                <w:sz w:val="28"/>
+                <w:szCs w:val="28"/>
+                <w:cs/>
+                <w:lang w:bidi="ta-IN"/>
+              </w:rPr>
+              <w:t>ஹஸ்பத</w:t>
+            </w:r>
+            <w:r>
+              <w:rPr>
+                <w:rFonts w:ascii="BRH Tamil Tab Extra" w:hAnsi="BRH Tamil Tab Extra" w:cs="Latha"/>
+                <w:b/>
+                <w:sz w:val="36"/>
+                <w:szCs w:val="28"/>
+              </w:rPr>
+              <w:t>†</w:t>
+            </w:r>
+            <w:r>
+              <w:rPr>
+                <w:rFonts w:ascii="Latha" w:hAnsi="Latha" w:cs="Latha"/>
+                <w:sz w:val="28"/>
+                <w:szCs w:val="28"/>
+                <w:cs/>
+                <w:lang w:bidi="ta-IN"/>
+              </w:rPr>
+              <w:t>யே த்</w:t>
+            </w:r>
+            <w:r>
+              <w:rPr>
+                <w:rFonts w:ascii="Latha" w:hAnsi="Latha" w:cs="Latha"/>
+                <w:b/>
+                <w:bCs/>
+                <w:position w:val="-12"/>
+                <w:sz w:val="28"/>
+                <w:szCs w:val="28"/>
+                <w:cs/>
+                <w:lang w:bidi="ta-IN"/>
+              </w:rPr>
+              <w:t>4</w:t>
+            </w:r>
+            <w:r>
+              <w:rPr>
+                <w:rFonts w:ascii="Latha" w:hAnsi="Latha" w:cs="Latha"/>
+                <w:sz w:val="28"/>
+                <w:szCs w:val="28"/>
+                <w:cs/>
+                <w:lang w:bidi="ta-IN"/>
+              </w:rPr>
+              <w:t>ரியஸ்வ</w:t>
+            </w:r>
+            <w:r>
+              <w:rPr>
+                <w:rFonts w:ascii="BRH Tamil Tab Extra" w:hAnsi="BRH Tamil Tab Extra" w:cs="Latha"/>
+                <w:b/>
+                <w:sz w:val="36"/>
+                <w:szCs w:val="28"/>
+              </w:rPr>
+              <w:t>…</w:t>
+            </w:r>
+            <w:r>
+              <w:rPr>
+                <w:rFonts w:ascii="Latha" w:hAnsi="Latha" w:cs="Latha"/>
+                <w:sz w:val="28"/>
+                <w:szCs w:val="28"/>
+              </w:rPr>
+              <w:t xml:space="preserve"> </w:t>
+            </w:r>
+            <w:r>
+              <w:rPr>
+                <w:rFonts w:ascii="Latha" w:hAnsi="Latha" w:cs="Latha"/>
+                <w:sz w:val="28"/>
+                <w:szCs w:val="28"/>
+                <w:cs/>
+                <w:lang w:bidi="ta-IN"/>
+              </w:rPr>
+              <w:t>விஶ்வே</w:t>
+            </w:r>
+            <w:r>
+              <w:rPr>
+                <w:rFonts w:ascii="BRH Tamil Tab Extra" w:hAnsi="BRH Tamil Tab Extra" w:cs="Latha"/>
+                <w:b/>
+                <w:sz w:val="36"/>
+                <w:szCs w:val="28"/>
+              </w:rPr>
+              <w:t>‡</w:t>
+            </w:r>
+            <w:r>
+              <w:rPr>
+                <w:rFonts w:ascii="Latha" w:hAnsi="Latha" w:cs="Latha"/>
+                <w:sz w:val="28"/>
+                <w:szCs w:val="28"/>
+                <w:cs/>
+                <w:lang w:bidi="ta-IN"/>
+              </w:rPr>
+              <w:t>ப்</w:t>
+            </w:r>
+            <w:r>
+              <w:rPr>
+                <w:rFonts w:ascii="Latha" w:hAnsi="Latha" w:cs="Latha"/>
+                <w:b/>
+                <w:bCs/>
+                <w:position w:val="-12"/>
+                <w:sz w:val="28"/>
+                <w:szCs w:val="28"/>
+                <w:cs/>
+                <w:lang w:bidi="ta-IN"/>
+              </w:rPr>
+              <w:t>4</w:t>
+            </w:r>
+            <w:r>
+              <w:rPr>
+                <w:rFonts w:ascii="Latha" w:hAnsi="Latha" w:cs="Latha"/>
+                <w:sz w:val="28"/>
+                <w:szCs w:val="28"/>
+                <w:cs/>
+                <w:lang w:bidi="ta-IN"/>
+              </w:rPr>
+              <w:t>யோ</w:t>
             </w:r>
           </w:p>
         </w:tc>
         <w:tc>
           <w:tcPr>
             <w:tcW w:w="5245" w:type="dxa"/>
-            <w:gridSpan w:val="3"/>
+            <w:gridSpan w:val="2"/>
             <w:tcBorders>
               <w:top w:val="single" w:sz="4" w:space="0" w:color="000000"/>
               <w:left w:val="single" w:sz="4" w:space="0" w:color="000000"/>
@@ -1809,53 +1758,193 @@
             </w:pPr>
             <w:r>
               <w:rPr>
-                <w:rFonts w:ascii="BRH Devanagari Extra" w:hAnsi="BRH Devanagari Extra" w:cs="BRH Devanagari Extra"/>
-                <w:sz w:val="40"/>
-                <w:szCs w:val="40"/>
-              </w:rPr>
-              <w:t>oÉ×</w:t>
-            </w:r>
-            <w:r>
-              <w:rPr>
-                <w:rFonts w:ascii="BRH Devanagari Extra" w:hAnsi="BRH Devanagari Extra" w:cs="BRH Devanagari Extra"/>
-                <w:sz w:val="40"/>
-                <w:szCs w:val="40"/>
+                <w:rFonts w:ascii="Latha" w:hAnsi="Latha" w:cs="Latha"/>
+                <w:sz w:val="28"/>
+                <w:szCs w:val="28"/>
+                <w:cs/>
+                <w:lang w:bidi="ta-IN"/>
+              </w:rPr>
+              <w:t>ப்</w:t>
+            </w:r>
+            <w:r>
+              <w:rPr>
+                <w:rFonts w:ascii="Latha" w:hAnsi="Latha" w:cs="Latha"/>
+                <w:b/>
+                <w:bCs/>
+                <w:position w:val="-12"/>
+                <w:sz w:val="28"/>
+                <w:szCs w:val="28"/>
+                <w:cs/>
+                <w:lang w:bidi="ta-IN"/>
+              </w:rPr>
+              <w:t>3</w:t>
+            </w:r>
+            <w:r>
+              <w:rPr>
+                <w:rFonts w:ascii="Latha" w:hAnsi="Latha" w:cs="Latha"/>
+                <w:b/>
+                <w:bCs/>
+                <w:i/>
+                <w:iCs/>
+                <w:sz w:val="28"/>
+                <w:szCs w:val="28"/>
+                <w:cs/>
+                <w:lang w:bidi="ta-IN"/>
+              </w:rPr>
+              <w:t>ரு</w:t>
+            </w:r>
+            <w:r>
+              <w:rPr>
+                <w:rFonts w:ascii="Latha" w:hAnsi="Latha" w:cs="Latha"/>
+                <w:sz w:val="28"/>
+                <w:szCs w:val="28"/>
                 <w:highlight w:val="green"/>
-              </w:rPr>
-              <w:t>W</w:t>
-            </w:r>
-            <w:r>
-              <w:rPr>
-                <w:rFonts w:ascii="BRH Malayalam Extra" w:hAnsi="BRH Malayalam Extra" w:cs="BRH Devanagari Extra"/>
-                <w:sz w:val="32"/>
-                <w:szCs w:val="40"/>
+                <w:cs/>
+                <w:lang w:bidi="ta-IN"/>
+              </w:rPr>
+              <w:t>ஹ</w:t>
+            </w:r>
+            <w:r>
+              <w:rPr>
+                <w:rFonts w:ascii="BRH Tamil Tab Extra" w:hAnsi="BRH Tamil Tab Extra" w:cs="Latha"/>
+                <w:b/>
+                <w:sz w:val="36"/>
+                <w:szCs w:val="28"/>
                 <w:highlight w:val="green"/>
               </w:rPr>
-              <w:t>–</w:t>
-            </w:r>
-            <w:r>
-              <w:rPr>
-                <w:rFonts w:ascii="BRH Devanagari Extra" w:hAnsi="BRH Devanagari Extra" w:cs="BRH Devanagari Extra"/>
-                <w:sz w:val="40"/>
-                <w:szCs w:val="40"/>
-              </w:rPr>
-              <w:t>ûxmÉiÉþrÉå ÍkÉërÉxuÉ</w:t>
-            </w:r>
-            <w:r>
-              <w:rPr>
-                <w:rFonts w:ascii="BRH Malayalam Extra" w:hAnsi="BRH Malayalam Extra" w:cs="BRH Devanagari Extra"/>
-                <w:sz w:val="32"/>
-                <w:szCs w:val="40"/>
-              </w:rPr>
-              <w:t>–</w:t>
-            </w:r>
-            <w:r>
-              <w:rPr>
-                <w:rFonts w:ascii="BRH Devanagari Extra" w:hAnsi="BRH Devanagari Extra" w:cs="BRH Devanagari Extra"/>
-                <w:sz w:val="40"/>
-                <w:szCs w:val="40"/>
-              </w:rPr>
-              <w:t xml:space="preserve"> ÌuÉµÉåÿprÉÉå</w:t>
+              <w:t>…</w:t>
+            </w:r>
+            <w:r>
+              <w:rPr>
+                <w:rFonts w:ascii="Latha" w:hAnsi="Latha" w:cs="Latha"/>
+                <w:sz w:val="28"/>
+                <w:szCs w:val="28"/>
+                <w:highlight w:val="green"/>
+                <w:cs/>
+                <w:lang w:bidi="ta-IN"/>
+              </w:rPr>
+              <w:t>ஸ்</w:t>
+            </w:r>
+            <w:r>
+              <w:rPr>
+                <w:rFonts w:ascii="Latha" w:hAnsi="Latha" w:cs="Latha"/>
+                <w:sz w:val="28"/>
+                <w:szCs w:val="28"/>
+                <w:cs/>
+                <w:lang w:bidi="ta-IN"/>
+              </w:rPr>
+              <w:t>பத</w:t>
+            </w:r>
+            <w:r>
+              <w:rPr>
+                <w:rFonts w:ascii="BRH Tamil Tab Extra" w:hAnsi="BRH Tamil Tab Extra" w:cs="Latha"/>
+                <w:b/>
+                <w:sz w:val="36"/>
+                <w:szCs w:val="28"/>
+              </w:rPr>
+              <w:t>†</w:t>
+            </w:r>
+            <w:r>
+              <w:rPr>
+                <w:rFonts w:ascii="Latha" w:hAnsi="Latha" w:cs="Latha"/>
+                <w:sz w:val="28"/>
+                <w:szCs w:val="28"/>
+                <w:cs/>
+                <w:lang w:bidi="ta-IN"/>
+              </w:rPr>
+              <w:t>யே த்</w:t>
+            </w:r>
+            <w:r>
+              <w:rPr>
+                <w:rFonts w:ascii="Latha" w:hAnsi="Latha" w:cs="Latha"/>
+                <w:b/>
+                <w:bCs/>
+                <w:position w:val="-12"/>
+                <w:sz w:val="28"/>
+                <w:szCs w:val="28"/>
+                <w:cs/>
+                <w:lang w:bidi="ta-IN"/>
+              </w:rPr>
+              <w:t>4</w:t>
+            </w:r>
+            <w:r>
+              <w:rPr>
+                <w:rFonts w:ascii="Latha" w:hAnsi="Latha" w:cs="Latha"/>
+                <w:sz w:val="28"/>
+                <w:szCs w:val="28"/>
+                <w:cs/>
+                <w:lang w:bidi="ta-IN"/>
+              </w:rPr>
+              <w:t>ரியஸ்வ</w:t>
+            </w:r>
+            <w:r>
+              <w:rPr>
+                <w:rFonts w:ascii="BRH Tamil Tab Extra" w:hAnsi="BRH Tamil Tab Extra" w:cs="Latha"/>
+                <w:b/>
+                <w:sz w:val="36"/>
+                <w:szCs w:val="28"/>
+              </w:rPr>
+              <w:t>…</w:t>
+            </w:r>
+            <w:r>
+              <w:rPr>
+                <w:rFonts w:ascii="Latha" w:hAnsi="Latha" w:cs="Latha"/>
+                <w:sz w:val="28"/>
+                <w:szCs w:val="28"/>
+              </w:rPr>
+              <w:t xml:space="preserve"> </w:t>
+            </w:r>
+            <w:r>
+              <w:rPr>
+                <w:rFonts w:ascii="Latha" w:hAnsi="Latha" w:cs="Latha"/>
+                <w:sz w:val="28"/>
+                <w:szCs w:val="28"/>
+                <w:cs/>
+                <w:lang w:bidi="ta-IN"/>
+              </w:rPr>
+              <w:t>விஶ்வே</w:t>
+            </w:r>
+            <w:r>
+              <w:rPr>
+                <w:rFonts w:ascii="BRH Tamil Tab Extra" w:hAnsi="BRH Tamil Tab Extra" w:cs="Latha"/>
+                <w:b/>
+                <w:sz w:val="36"/>
+                <w:szCs w:val="28"/>
+              </w:rPr>
+              <w:t>‡</w:t>
+            </w:r>
+            <w:r>
+              <w:rPr>
+                <w:rFonts w:ascii="Latha" w:hAnsi="Latha" w:cs="Latha"/>
+                <w:sz w:val="28"/>
+                <w:szCs w:val="28"/>
+                <w:cs/>
+                <w:lang w:bidi="ta-IN"/>
+              </w:rPr>
+              <w:t>ப்</w:t>
+            </w:r>
+            <w:r>
+              <w:rPr>
+                <w:rFonts w:ascii="Latha" w:hAnsi="Latha" w:cs="Latha"/>
+                <w:b/>
+                <w:bCs/>
+                <w:position w:val="-12"/>
+                <w:sz w:val="28"/>
+                <w:szCs w:val="28"/>
+                <w:cs/>
+                <w:lang w:bidi="ta-IN"/>
+              </w:rPr>
+              <w:t>4</w:t>
+            </w:r>
+            <w:r>
+              <w:rPr>
+                <w:rFonts w:ascii="Latha" w:hAnsi="Latha" w:cs="Latha"/>
+                <w:sz w:val="28"/>
+                <w:szCs w:val="28"/>
+                <w:cs/>
+                <w:lang w:bidi="ta-IN"/>
+              </w:rPr>
+              <w:t>யோ</w:t>
             </w:r>
           </w:p>
         </w:tc>
@@ -1875,7 +1964,7 @@
     </w:p>
     <w:p>
       <w:pPr>
-        <w:jc w:val="center"/>
+        <w:spacing w:before="0" w:line="240" w:lineRule="auto"/>
         <w:rPr>
           <w:b/>
           <w:bCs/>
@@ -1884,10 +1973,7 @@
           <w:u w:val="single"/>
         </w:rPr>
       </w:pPr>
-    </w:p>
-    <w:p>
-      <w:pPr>
-        <w:jc w:val="center"/>
+      <w:r>
         <w:rPr>
           <w:b/>
           <w:bCs/>
@@ -1895,7 +1981,8 @@
           <w:szCs w:val="32"/>
           <w:u w:val="single"/>
         </w:rPr>
-      </w:pPr>
+        <w:br w:type="page"/>
+      </w:r>
     </w:p>
     <w:p>
       <w:pPr>
@@ -37467,6 +37554,7 @@
     <w:lsdException w:name="HTML Sample" w:semiHidden="1" w:unhideWhenUsed="1"/>
     <w:lsdException w:name="HTML Typewriter" w:semiHidden="1" w:unhideWhenUsed="1"/>
     <w:lsdException w:name="HTML Variable" w:semiHidden="1" w:unhideWhenUsed="1"/>
+    <w:lsdException w:name="Normal Table" w:semiHidden="1" w:unhideWhenUsed="1"/>
     <w:lsdException w:name="annotation subject" w:semiHidden="1" w:unhideWhenUsed="1"/>
     <w:lsdException w:name="No List" w:semiHidden="1" w:unhideWhenUsed="1"/>
     <w:lsdException w:name="Outline List 1" w:semiHidden="1" w:unhideWhenUsed="1"/>
@@ -37509,8 +37597,11 @@
     <w:lsdException w:name="Table Contemporary" w:semiHidden="1" w:unhideWhenUsed="1"/>
     <w:lsdException w:name="Table Elegant" w:semiHidden="1" w:unhideWhenUsed="1"/>
     <w:lsdException w:name="Table Professional" w:semiHidden="1" w:unhideWhenUsed="1"/>
+    <w:lsdException w:name="Table Subtle 1" w:semiHidden="1" w:unhideWhenUsed="1"/>
     <w:lsdException w:name="Table Subtle 2" w:semiHidden="1" w:unhideWhenUsed="1"/>
     <w:lsdException w:name="Table Web 1" w:semiHidden="1" w:unhideWhenUsed="1"/>
+    <w:lsdException w:name="Table Web 2" w:semiHidden="1" w:unhideWhenUsed="1"/>
+    <w:lsdException w:name="Table Web 3" w:semiHidden="1" w:unhideWhenUsed="1"/>
     <w:lsdException w:name="Balloon Text" w:semiHidden="1" w:unhideWhenUsed="1"/>
     <w:lsdException w:name="Table Grid" w:uiPriority="59"/>
     <w:lsdException w:name="Table Theme" w:semiHidden="1" w:unhideWhenUsed="1"/>

</xml_diff>